<commit_message>
Implemented Test Suite for task 9.4
</commit_message>
<xml_diff>
--- a/lab09/TestSuite/UT_9_2.docx
+++ b/lab09/TestSuite/UT_9_2.docx
@@ -107,7 +107,13 @@
               <w:t>9</w:t>
             </w:r>
             <w:r>
-              <w:t>_1</w:t>
+              <w:t>_</w:t>
+            </w:r>
+            <w:r>
+              <w:rPr>
+                <w:lang w:val="en-US"/>
+              </w:rPr>
+              <w:t>2</w:t>
             </w:r>
           </w:p>
         </w:tc>
@@ -201,7 +207,25 @@
                 <w:szCs w:val="25"/>
                 <w:lang w:val="en-US"/>
               </w:rPr>
-              <w:t>task_9_1()</w:t>
+              <w:t>task_9_</w:t>
+            </w:r>
+            <w:r>
+              <w:rPr>
+                <w:rFonts w:ascii="Arial Narrow" w:hAnsi="Arial Narrow"/>
+                <w:sz w:val="25"/>
+                <w:szCs w:val="25"/>
+                <w:lang w:val="en-US"/>
+              </w:rPr>
+              <w:t>2</w:t>
+            </w:r>
+            <w:r>
+              <w:rPr>
+                <w:rFonts w:ascii="Arial Narrow" w:hAnsi="Arial Narrow"/>
+                <w:sz w:val="25"/>
+                <w:szCs w:val="25"/>
+                <w:lang w:val="en-US"/>
+              </w:rPr>
+              <w:t>()</w:t>
             </w:r>
           </w:p>
         </w:tc>

</xml_diff>